<commit_message>
Atualicação de documentação adicionada imagens do ReadMe
</commit_message>
<xml_diff>
--- a/Documents/Analise de credito - Documento tecnico.docx
+++ b/Documents/Analise de credito - Documento tecnico.docx
@@ -203,7 +203,77 @@
         <w:rPr>
           <w:lang w:val="pt-BR"/>
         </w:rPr>
-        <w:t>Foram desenvolvidos dois modelos de analise em Python. Para facilitar o acesso a esse modelo em diversas linguagens, criamos uma api web, a qual publicamos em container Docker no cloud da IBM.</w:t>
+        <w:t>Foram desenvolvidos</w:t>
+      </w:r>
+      <w:r>
+        <w:rPr>
+          <w:lang w:val="pt-BR"/>
+        </w:rPr>
+        <w:t xml:space="preserve"> por um cientista dados,</w:t>
+      </w:r>
+      <w:r>
+        <w:rPr>
+          <w:lang w:val="pt-BR"/>
+        </w:rPr>
+        <w:t xml:space="preserve"> dois modelos de </w:t>
+      </w:r>
+      <w:r>
+        <w:rPr>
+          <w:lang w:val="pt-BR"/>
+        </w:rPr>
+        <w:t>análise</w:t>
+      </w:r>
+      <w:r>
+        <w:rPr>
+          <w:lang w:val="pt-BR"/>
+        </w:rPr>
+        <w:t xml:space="preserve"> de crédito</w:t>
+      </w:r>
+      <w:r>
+        <w:rPr>
+          <w:lang w:val="pt-BR"/>
+        </w:rPr>
+        <w:t xml:space="preserve"> em Python</w:t>
+      </w:r>
+      <w:r>
+        <w:rPr>
+          <w:lang w:val="pt-BR"/>
+        </w:rPr>
+        <w:t xml:space="preserve">, o quais não sabemos detalhes de como foram feitos, nosso objetivo nesta aplicação é realizar o trabalho de engenharia de dados e servir os modelos em containers para serem consumidos pelo </w:t>
+      </w:r>
+      <w:proofErr w:type="spellStart"/>
+      <w:r>
+        <w:rPr>
+          <w:lang w:val="pt-BR"/>
+        </w:rPr>
+        <w:t>frontend</w:t>
+      </w:r>
+      <w:proofErr w:type="spellEnd"/>
+      <w:r>
+        <w:rPr>
+          <w:lang w:val="pt-BR"/>
+        </w:rPr>
+        <w:t xml:space="preserve"> da aplicação</w:t>
+      </w:r>
+      <w:r>
+        <w:rPr>
+          <w:lang w:val="pt-BR"/>
+        </w:rPr>
+        <w:t xml:space="preserve">. Para facilitar o acesso a esse modelo em diversas linguagens, criamos uma </w:t>
+      </w:r>
+      <w:proofErr w:type="spellStart"/>
+      <w:r>
+        <w:rPr>
+          <w:lang w:val="pt-BR"/>
+        </w:rPr>
+        <w:t>api</w:t>
+      </w:r>
+      <w:proofErr w:type="spellEnd"/>
+      <w:r>
+        <w:rPr>
+          <w:lang w:val="pt-BR"/>
+        </w:rPr>
+        <w:t xml:space="preserve"> web, a qual publicamos em container Docker no cloud da IBM.</w:t>
       </w:r>
     </w:p>
     <w:p>
@@ -230,7 +300,21 @@
         <w:rPr>
           <w:lang w:val="pt-BR"/>
         </w:rPr>
-        <w:t>Para a análise de imagem, utilizamos duas apis, uma sendo da IBM e outra da Azure.</w:t>
+        <w:t xml:space="preserve">Para a análise de imagem, utilizamos duas </w:t>
+      </w:r>
+      <w:proofErr w:type="spellStart"/>
+      <w:r>
+        <w:rPr>
+          <w:lang w:val="pt-BR"/>
+        </w:rPr>
+        <w:t>apis</w:t>
+      </w:r>
+      <w:proofErr w:type="spellEnd"/>
+      <w:r>
+        <w:rPr>
+          <w:lang w:val="pt-BR"/>
+        </w:rPr>
+        <w:t>, uma sendo da IBM e outra da Azure.</w:t>
       </w:r>
     </w:p>
     <w:p>
@@ -243,7 +327,19 @@
         <w:rPr>
           <w:lang w:val="pt-BR"/>
         </w:rPr>
-        <w:t>Ao enviar para a analise de credito, o usuário deve enviar uma self a qual vamos analisar os seguintes dados:</w:t>
+        <w:t xml:space="preserve">Ao enviar para a </w:t>
+      </w:r>
+      <w:r>
+        <w:rPr>
+          <w:lang w:val="pt-BR"/>
+        </w:rPr>
+        <w:t>análise</w:t>
+      </w:r>
+      <w:r>
+        <w:rPr>
+          <w:lang w:val="pt-BR"/>
+        </w:rPr>
+        <w:t xml:space="preserve"> de credito, o usuário deve enviar uma self a qual vamos analisar os seguintes dados:</w:t>
       </w:r>
     </w:p>
     <w:p>
@@ -348,7 +444,21 @@
         <w:rPr>
           <w:lang w:val="pt-BR"/>
         </w:rPr>
-        <w:t xml:space="preserve">Utilizamos a api da IBM para identificar </w:t>
+        <w:t xml:space="preserve">Utilizamos a </w:t>
+      </w:r>
+      <w:proofErr w:type="spellStart"/>
+      <w:r>
+        <w:rPr>
+          <w:lang w:val="pt-BR"/>
+        </w:rPr>
+        <w:t>api</w:t>
+      </w:r>
+      <w:proofErr w:type="spellEnd"/>
+      <w:r>
+        <w:rPr>
+          <w:lang w:val="pt-BR"/>
+        </w:rPr>
+        <w:t xml:space="preserve"> da IBM para identificar </w:t>
       </w:r>
       <w:r>
         <w:rPr>
@@ -368,6 +478,7 @@
         <w:rPr>
           <w:lang w:val="pt-BR"/>
         </w:rPr>
+        <w:lastRenderedPageBreak/>
         <w:t>Azure</w:t>
       </w:r>
     </w:p>
@@ -381,7 +492,21 @@
         <w:rPr>
           <w:lang w:val="pt-BR"/>
         </w:rPr>
-        <w:t xml:space="preserve">Utilizamos a api da Azure para identificar a quantidade de pessoas na foto, sexo, idade e os pontos </w:t>
+        <w:t xml:space="preserve">Utilizamos a </w:t>
+      </w:r>
+      <w:proofErr w:type="spellStart"/>
+      <w:r>
+        <w:rPr>
+          <w:lang w:val="pt-BR"/>
+        </w:rPr>
+        <w:t>api</w:t>
+      </w:r>
+      <w:proofErr w:type="spellEnd"/>
+      <w:r>
+        <w:rPr>
+          <w:lang w:val="pt-BR"/>
+        </w:rPr>
+        <w:t xml:space="preserve"> da Azure para identificar a quantidade de pessoas na foto, sexo, idade e os pontos </w:t>
       </w:r>
       <w:r>
         <w:rPr>
@@ -403,13 +528,14 @@
           <w:lang w:val="pt-BR"/>
         </w:rPr>
       </w:pPr>
+      <w:proofErr w:type="spellStart"/>
       <w:r>
         <w:rPr>
           <w:lang w:val="pt-BR"/>
         </w:rPr>
-        <w:lastRenderedPageBreak/>
         <w:t>Frontend</w:t>
       </w:r>
+      <w:proofErr w:type="spellEnd"/>
     </w:p>
     <w:p>
       <w:pPr>
@@ -495,7 +621,21 @@
         <w:rPr>
           <w:lang w:val="pt-BR"/>
         </w:rPr>
-        <w:t xml:space="preserve"> pela web cam.</w:t>
+        <w:t xml:space="preserve"> pela web </w:t>
+      </w:r>
+      <w:proofErr w:type="spellStart"/>
+      <w:r>
+        <w:rPr>
+          <w:lang w:val="pt-BR"/>
+        </w:rPr>
+        <w:t>cam</w:t>
+      </w:r>
+      <w:proofErr w:type="spellEnd"/>
+      <w:r>
+        <w:rPr>
+          <w:lang w:val="pt-BR"/>
+        </w:rPr>
+        <w:t>.</w:t>
       </w:r>
     </w:p>
     <w:p>
@@ -505,12 +645,14 @@
           <w:lang w:val="pt-BR"/>
         </w:rPr>
       </w:pPr>
+      <w:proofErr w:type="spellStart"/>
       <w:r>
         <w:rPr>
           <w:lang w:val="pt-BR"/>
         </w:rPr>
         <w:t>BackEnd</w:t>
       </w:r>
+      <w:proofErr w:type="spellEnd"/>
     </w:p>
     <w:p>
       <w:pPr>
@@ -541,13 +683,41 @@
         <w:rPr>
           <w:lang w:val="pt-BR"/>
         </w:rPr>
-        <w:t xml:space="preserve">O backend </w:t>
+        <w:t xml:space="preserve">O </w:t>
+      </w:r>
+      <w:proofErr w:type="spellStart"/>
+      <w:r>
+        <w:rPr>
+          <w:lang w:val="pt-BR"/>
+        </w:rPr>
+        <w:t>backend</w:t>
+      </w:r>
+      <w:proofErr w:type="spellEnd"/>
+      <w:r>
+        <w:rPr>
+          <w:lang w:val="pt-BR"/>
+        </w:rPr>
+        <w:t xml:space="preserve"> </w:t>
       </w:r>
       <w:r>
         <w:rPr>
           <w:lang w:val="pt-BR"/>
         </w:rPr>
-        <w:t>faz o gerenciamento da solicitação do frontend, valida</w:t>
+        <w:t xml:space="preserve">faz o gerenciamento da solicitação do </w:t>
+      </w:r>
+      <w:proofErr w:type="spellStart"/>
+      <w:r>
+        <w:rPr>
+          <w:lang w:val="pt-BR"/>
+        </w:rPr>
+        <w:t>frontend</w:t>
+      </w:r>
+      <w:proofErr w:type="spellEnd"/>
+      <w:r>
+        <w:rPr>
+          <w:lang w:val="pt-BR"/>
+        </w:rPr>
+        <w:t>, valida</w:t>
       </w:r>
       <w:r>
         <w:rPr>
@@ -565,7 +735,21 @@
         <w:rPr>
           <w:lang w:val="pt-BR"/>
         </w:rPr>
-        <w:t>coordena as chamadas das apis(IBM, Azure e de análise de crédito) e seus resultados</w:t>
+        <w:t xml:space="preserve">coordena as chamadas das </w:t>
+      </w:r>
+      <w:proofErr w:type="spellStart"/>
+      <w:r>
+        <w:rPr>
+          <w:lang w:val="pt-BR"/>
+        </w:rPr>
+        <w:t>apis</w:t>
+      </w:r>
+      <w:proofErr w:type="spellEnd"/>
+      <w:r>
+        <w:rPr>
+          <w:lang w:val="pt-BR"/>
+        </w:rPr>
+        <w:t>(IBM, Azure e de análise de crédito) e seus resultados</w:t>
       </w:r>
       <w:r>
         <w:rPr>
@@ -28812,7 +28996,7 @@
 </file>
 
 <file path=customXml/itemProps1.xml><?xml version="1.0" encoding="utf-8"?>
-<ds:datastoreItem xmlns:ds="http://schemas.openxmlformats.org/officeDocument/2006/customXml" ds:itemID="{8BAAF38D-FB06-46AB-897F-12F184F599DD}">
+<ds:datastoreItem xmlns:ds="http://schemas.openxmlformats.org/officeDocument/2006/customXml" ds:itemID="{DF33D9FD-3750-4CF0-9164-A035471F06F9}">
   <ds:schemaRefs>
     <ds:schemaRef ds:uri="http://schemas.openxmlformats.org/officeDocument/2006/bibliography"/>
   </ds:schemaRefs>

</xml_diff>